<commit_message>
added diagrams to DD wprd document
</commit_message>
<xml_diff>
--- a/DD/DD_Meme.docx
+++ b/DD/DD_Meme.docx
@@ -3904,15 +3904,33 @@
           <w:szCs w:val="22"/>
           <w:lang w:val="en-US"/>
         </w:rPr>
-        <w:t xml:space="preserve">. In particular </w:t>
-      </w:r>
-      <w:r>
-        <w:rPr>
-          <w:sz w:val="22"/>
-          <w:szCs w:val="22"/>
-          <w:lang w:val="en-US"/>
-        </w:rPr>
-        <w:t xml:space="preserve">we analyze the </w:t>
+        <w:t xml:space="preserve">. </w:t>
+      </w:r>
+      <w:proofErr w:type="gramStart"/>
+      <w:r>
+        <w:rPr>
+          <w:sz w:val="22"/>
+          <w:szCs w:val="22"/>
+          <w:lang w:val="en-US"/>
+        </w:rPr>
+        <w:t xml:space="preserve">In particular </w:t>
+      </w:r>
+      <w:r>
+        <w:rPr>
+          <w:sz w:val="22"/>
+          <w:szCs w:val="22"/>
+          <w:lang w:val="en-US"/>
+        </w:rPr>
+        <w:t>we</w:t>
+      </w:r>
+      <w:proofErr w:type="gramEnd"/>
+      <w:r>
+        <w:rPr>
+          <w:sz w:val="22"/>
+          <w:szCs w:val="22"/>
+          <w:lang w:val="en-US"/>
+        </w:rPr>
+        <w:t xml:space="preserve"> analyze the </w:t>
       </w:r>
       <w:r>
         <w:rPr>
@@ -4214,15 +4232,33 @@
           <w:szCs w:val="22"/>
           <w:lang w:val="en-US"/>
         </w:rPr>
-        <w:t>The users are al</w:t>
-      </w:r>
-      <w:r>
-        <w:rPr>
-          <w:sz w:val="22"/>
-          <w:szCs w:val="22"/>
-          <w:lang w:val="en-US"/>
-        </w:rPr>
-        <w:t xml:space="preserve">lowed to </w:t>
+        <w:t xml:space="preserve">The users </w:t>
+      </w:r>
+      <w:proofErr w:type="gramStart"/>
+      <w:r>
+        <w:rPr>
+          <w:sz w:val="22"/>
+          <w:szCs w:val="22"/>
+          <w:lang w:val="en-US"/>
+        </w:rPr>
+        <w:t>are al</w:t>
+      </w:r>
+      <w:r>
+        <w:rPr>
+          <w:sz w:val="22"/>
+          <w:szCs w:val="22"/>
+          <w:lang w:val="en-US"/>
+        </w:rPr>
+        <w:t>lowed to</w:t>
+      </w:r>
+      <w:proofErr w:type="gramEnd"/>
+      <w:r>
+        <w:rPr>
+          <w:sz w:val="22"/>
+          <w:szCs w:val="22"/>
+          <w:lang w:val="en-US"/>
+        </w:rPr>
+        <w:t xml:space="preserve"> </w:t>
       </w:r>
       <w:r>
         <w:rPr>
@@ -4487,7 +4523,25 @@
           <w:szCs w:val="22"/>
           <w:lang w:val="en-US"/>
         </w:rPr>
-        <w:t xml:space="preserve">When an area is red for a specific types of violations, for example </w:t>
+        <w:t xml:space="preserve">When an area is red for a </w:t>
+      </w:r>
+      <w:proofErr w:type="gramStart"/>
+      <w:r>
+        <w:rPr>
+          <w:sz w:val="22"/>
+          <w:szCs w:val="22"/>
+          <w:lang w:val="en-US"/>
+        </w:rPr>
+        <w:t>specific types of violations</w:t>
+      </w:r>
+      <w:proofErr w:type="gramEnd"/>
+      <w:r>
+        <w:rPr>
+          <w:sz w:val="22"/>
+          <w:szCs w:val="22"/>
+          <w:lang w:val="en-US"/>
+        </w:rPr>
+        <w:t xml:space="preserve">, for example </w:t>
       </w:r>
       <w:proofErr w:type="spellStart"/>
       <w:r>
@@ -4540,15 +4594,33 @@
           <w:szCs w:val="22"/>
           <w:lang w:val="en-US"/>
         </w:rPr>
-        <w:t xml:space="preserve">, on the map, </w:t>
-      </w:r>
-      <w:r>
-        <w:rPr>
-          <w:sz w:val="22"/>
-          <w:szCs w:val="22"/>
-          <w:lang w:val="en-US"/>
-        </w:rPr>
-        <w:t xml:space="preserve"> can filter date and type of the violation (parking, traffic lights, accident</w:t>
+        <w:t xml:space="preserve">, on the </w:t>
+      </w:r>
+      <w:proofErr w:type="gramStart"/>
+      <w:r>
+        <w:rPr>
+          <w:sz w:val="22"/>
+          <w:szCs w:val="22"/>
+          <w:lang w:val="en-US"/>
+        </w:rPr>
+        <w:t xml:space="preserve">map, </w:t>
+      </w:r>
+      <w:r>
+        <w:rPr>
+          <w:sz w:val="22"/>
+          <w:szCs w:val="22"/>
+          <w:lang w:val="en-US"/>
+        </w:rPr>
+        <w:t xml:space="preserve"> can</w:t>
+      </w:r>
+      <w:proofErr w:type="gramEnd"/>
+      <w:r>
+        <w:rPr>
+          <w:sz w:val="22"/>
+          <w:szCs w:val="22"/>
+          <w:lang w:val="en-US"/>
+        </w:rPr>
+        <w:t xml:space="preserve"> filter date and type of the violation (parking, traffic lights, accident</w:t>
       </w:r>
       <w:r>
         <w:rPr>
@@ -5252,7 +5324,25 @@
           <w:szCs w:val="22"/>
           <w:lang w:val="en-US"/>
         </w:rPr>
-        <w:t xml:space="preserve"> specific customers of the application. They are allowed to cross information with the application.</w:t>
+        <w:t xml:space="preserve"> specific customers of the application. They </w:t>
+      </w:r>
+      <w:proofErr w:type="gramStart"/>
+      <w:r>
+        <w:rPr>
+          <w:sz w:val="22"/>
+          <w:szCs w:val="22"/>
+          <w:lang w:val="en-US"/>
+        </w:rPr>
+        <w:t>are allowed to</w:t>
+      </w:r>
+      <w:proofErr w:type="gramEnd"/>
+      <w:r>
+        <w:rPr>
+          <w:sz w:val="22"/>
+          <w:szCs w:val="22"/>
+          <w:lang w:val="en-US"/>
+        </w:rPr>
+        <w:t xml:space="preserve"> cross information with the application.</w:t>
       </w:r>
     </w:p>
     <w:p>
@@ -6760,9 +6850,9 @@
         </w:rPr>
         <w:lastRenderedPageBreak/>
         <w:drawing>
-          <wp:inline distT="0" distB="0" distL="0" distR="0" wp14:anchorId="0FC796CD" wp14:editId="11F22D73">
-            <wp:extent cx="4775138" cy="2203910"/>
-            <wp:effectExtent l="0" t="0" r="6985" b="6350"/>
+          <wp:inline distT="0" distB="0" distL="0" distR="0" wp14:anchorId="0FC796CD" wp14:editId="471BE630">
+            <wp:extent cx="5220000" cy="2408400"/>
+            <wp:effectExtent l="0" t="0" r="0" b="0"/>
             <wp:docPr id="1" name="Immagine 1"/>
             <wp:cNvGraphicFramePr>
               <a:graphicFrameLocks xmlns:a="http://schemas.openxmlformats.org/drawingml/2006/main" noChangeAspect="1"/>
@@ -6789,7 +6879,7 @@
                   <pic:spPr>
                     <a:xfrm>
                       <a:off x="0" y="0"/>
-                      <a:ext cx="4775138" cy="2203910"/>
+                      <a:ext cx="5220000" cy="2408400"/>
                     </a:xfrm>
                     <a:prstGeom prst="rect">
                       <a:avLst/>
@@ -6855,9 +6945,7 @@
         </w:rPr>
         <w:t>High level components and their interaction</w:t>
       </w:r>
-      <w:bookmarkStart w:id="10" w:name="_GoBack"/>
       <w:bookmarkEnd w:id="9"/>
-      <w:bookmarkEnd w:id="10"/>
     </w:p>
     <w:p>
       <w:pPr>
@@ -6875,7 +6963,7 @@
           <w:lang w:val="en-US"/>
         </w:rPr>
       </w:pPr>
-      <w:bookmarkStart w:id="11" w:name="_Toc25482140"/>
+      <w:bookmarkStart w:id="10" w:name="_Toc25482140"/>
       <w:r>
         <w:rPr>
           <w:b/>
@@ -6886,7 +6974,7 @@
         </w:rPr>
         <w:t>Component view</w:t>
       </w:r>
-      <w:bookmarkEnd w:id="11"/>
+      <w:bookmarkEnd w:id="10"/>
     </w:p>
     <w:p>
       <w:pPr>
@@ -6904,7 +6992,7 @@
           <w:lang w:val="en-US"/>
         </w:rPr>
       </w:pPr>
-      <w:bookmarkStart w:id="12" w:name="_Toc25482141"/>
+      <w:bookmarkStart w:id="11" w:name="_Toc25482141"/>
       <w:r>
         <w:rPr>
           <w:b/>
@@ -6915,7 +7003,7 @@
         </w:rPr>
         <w:t>Deployment view</w:t>
       </w:r>
-      <w:bookmarkEnd w:id="12"/>
+      <w:bookmarkEnd w:id="11"/>
     </w:p>
     <w:p>
       <w:pPr>
@@ -6933,7 +7021,7 @@
           <w:lang w:val="en-US"/>
         </w:rPr>
       </w:pPr>
-      <w:bookmarkStart w:id="13" w:name="_Toc25482142"/>
+      <w:bookmarkStart w:id="12" w:name="_Toc25482142"/>
       <w:r>
         <w:rPr>
           <w:b/>
@@ -6944,7 +7032,7 @@
         </w:rPr>
         <w:t>Runtime view</w:t>
       </w:r>
-      <w:bookmarkEnd w:id="13"/>
+      <w:bookmarkEnd w:id="12"/>
     </w:p>
     <w:p>
       <w:pPr>
@@ -6962,7 +7050,7 @@
           <w:lang w:val="en-US"/>
         </w:rPr>
       </w:pPr>
-      <w:bookmarkStart w:id="14" w:name="_Toc25482143"/>
+      <w:bookmarkStart w:id="13" w:name="_Toc25482143"/>
       <w:r>
         <w:rPr>
           <w:b/>
@@ -6973,7 +7061,7 @@
         </w:rPr>
         <w:t>Component interfaces</w:t>
       </w:r>
-      <w:bookmarkEnd w:id="14"/>
+      <w:bookmarkEnd w:id="13"/>
     </w:p>
     <w:p>
       <w:pPr>
@@ -6991,7 +7079,7 @@
           <w:lang w:val="en-US"/>
         </w:rPr>
       </w:pPr>
-      <w:bookmarkStart w:id="15" w:name="_Toc25482144"/>
+      <w:bookmarkStart w:id="14" w:name="_Toc25482144"/>
       <w:r>
         <w:rPr>
           <w:b/>
@@ -7002,7 +7090,7 @@
         </w:rPr>
         <w:t>Selected architectural styles and patterns</w:t>
       </w:r>
-      <w:bookmarkEnd w:id="15"/>
+      <w:bookmarkEnd w:id="14"/>
     </w:p>
     <w:p>
       <w:pPr>
@@ -7020,7 +7108,7 @@
           <w:lang w:val="en-US"/>
         </w:rPr>
       </w:pPr>
-      <w:bookmarkStart w:id="16" w:name="_Toc25482145"/>
+      <w:bookmarkStart w:id="15" w:name="_Toc25482145"/>
       <w:r>
         <w:rPr>
           <w:b/>
@@ -7031,7 +7119,7 @@
         </w:rPr>
         <w:t>Other design decisions</w:t>
       </w:r>
-      <w:bookmarkEnd w:id="16"/>
+      <w:bookmarkEnd w:id="15"/>
     </w:p>
     <w:p>
       <w:pPr>
@@ -7049,7 +7137,7 @@
           <w:lang w:val="en-US"/>
         </w:rPr>
       </w:pPr>
-      <w:bookmarkStart w:id="17" w:name="_Toc25482146"/>
+      <w:bookmarkStart w:id="16" w:name="_Toc25482146"/>
       <w:r>
         <w:rPr>
           <w:b/>
@@ -7060,7 +7148,7 @@
         </w:rPr>
         <w:t>Algorithm design</w:t>
       </w:r>
-      <w:bookmarkEnd w:id="17"/>
+      <w:bookmarkEnd w:id="16"/>
     </w:p>
     <w:p>
       <w:pPr>
@@ -7078,7 +7166,7 @@
           <w:lang w:val="en-US"/>
         </w:rPr>
       </w:pPr>
-      <w:bookmarkStart w:id="18" w:name="_Toc25482147"/>
+      <w:bookmarkStart w:id="17" w:name="_Toc25482147"/>
       <w:r>
         <w:rPr>
           <w:b/>
@@ -7089,7 +7177,7 @@
         </w:rPr>
         <w:t>License plate recognizing algorithm</w:t>
       </w:r>
-      <w:bookmarkEnd w:id="18"/>
+      <w:bookmarkEnd w:id="17"/>
     </w:p>
     <w:p>
       <w:pPr>
@@ -7107,7 +7195,7 @@
           <w:lang w:val="en-US"/>
         </w:rPr>
       </w:pPr>
-      <w:bookmarkStart w:id="19" w:name="_Toc25482148"/>
+      <w:bookmarkStart w:id="18" w:name="_Toc25482148"/>
       <w:r>
         <w:rPr>
           <w:b/>
@@ -7118,7 +7206,7 @@
         </w:rPr>
         <w:t>Making suggestions algorithm</w:t>
       </w:r>
-      <w:bookmarkEnd w:id="19"/>
+      <w:bookmarkEnd w:id="18"/>
     </w:p>
     <w:p>
       <w:pPr>
@@ -7136,18 +7224,150 @@
           <w:lang w:val="en-US"/>
         </w:rPr>
       </w:pPr>
-      <w:bookmarkStart w:id="20" w:name="_Toc25482149"/>
-      <w:r>
-        <w:rPr>
-          <w:b/>
-          <w:bCs/>
-          <w:sz w:val="22"/>
-          <w:szCs w:val="22"/>
-          <w:lang w:val="en-US"/>
-        </w:rPr>
+      <w:bookmarkStart w:id="19" w:name="_Toc25482149"/>
+      <w:r>
+        <w:rPr>
+          <w:b/>
+          <w:bCs/>
+          <w:sz w:val="22"/>
+          <w:szCs w:val="22"/>
+          <w:lang w:val="en-US"/>
+        </w:rPr>
+        <w:lastRenderedPageBreak/>
         <w:t>User Interface design</w:t>
       </w:r>
+      <w:bookmarkEnd w:id="19"/>
+      <w:r>
+        <w:rPr>
+          <w:b/>
+          <w:bCs/>
+          <w:noProof/>
+          <w:sz w:val="22"/>
+          <w:szCs w:val="22"/>
+          <w:lang w:val="en-US"/>
+        </w:rPr>
+        <w:drawing>
+          <wp:inline distT="0" distB="0" distL="0" distR="0" wp14:anchorId="51C91776" wp14:editId="145A9229">
+            <wp:extent cx="5220000" cy="5565600"/>
+            <wp:effectExtent l="0" t="0" r="0" b="0"/>
+            <wp:docPr id="2" name="Immagine 2" descr="Immagine che contiene mappa&#10;&#10;Descrizione generata automaticamente"/>
+            <wp:cNvGraphicFramePr>
+              <a:graphicFrameLocks xmlns:a="http://schemas.openxmlformats.org/drawingml/2006/main" noChangeAspect="1"/>
+            </wp:cNvGraphicFramePr>
+            <a:graphic xmlns:a="http://schemas.openxmlformats.org/drawingml/2006/main">
+              <a:graphicData uri="http://schemas.openxmlformats.org/drawingml/2006/picture">
+                <pic:pic xmlns:pic="http://schemas.openxmlformats.org/drawingml/2006/picture">
+                  <pic:nvPicPr>
+                    <pic:cNvPr id="2" name="PrivateUX(section4).jpg"/>
+                    <pic:cNvPicPr/>
+                  </pic:nvPicPr>
+                  <pic:blipFill>
+                    <a:blip r:embed="rId10">
+                      <a:extLst>
+                        <a:ext uri="{28A0092B-C50C-407E-A947-70E740481C1C}">
+                          <a14:useLocalDpi xmlns:a14="http://schemas.microsoft.com/office/drawing/2010/main" val="0"/>
+                        </a:ext>
+                      </a:extLst>
+                    </a:blip>
+                    <a:stretch>
+                      <a:fillRect/>
+                    </a:stretch>
+                  </pic:blipFill>
+                  <pic:spPr>
+                    <a:xfrm>
+                      <a:off x="0" y="0"/>
+                      <a:ext cx="5220000" cy="5565600"/>
+                    </a:xfrm>
+                    <a:prstGeom prst="rect">
+                      <a:avLst/>
+                    </a:prstGeom>
+                  </pic:spPr>
+                </pic:pic>
+              </a:graphicData>
+            </a:graphic>
+          </wp:inline>
+        </w:drawing>
+      </w:r>
+    </w:p>
+    <w:p>
+      <w:pPr>
+        <w:ind w:left="708"/>
+        <w:outlineLvl w:val="0"/>
+        <w:rPr>
+          <w:b/>
+          <w:bCs/>
+          <w:sz w:val="22"/>
+          <w:szCs w:val="22"/>
+          <w:lang w:val="en-US"/>
+        </w:rPr>
+      </w:pPr>
+      <w:bookmarkStart w:id="20" w:name="_GoBack"/>
+      <w:r>
+        <w:rPr>
+          <w:b/>
+          <w:bCs/>
+          <w:noProof/>
+          <w:sz w:val="22"/>
+          <w:szCs w:val="22"/>
+          <w:lang w:val="en-US"/>
+        </w:rPr>
+        <w:lastRenderedPageBreak/>
+        <w:drawing>
+          <wp:inline distT="0" distB="0" distL="0" distR="0" wp14:anchorId="6B756BAD" wp14:editId="69C3FCE0">
+            <wp:extent cx="5219065" cy="5128260"/>
+            <wp:effectExtent l="0" t="0" r="635" b="0"/>
+            <wp:docPr id="3" name="Immagine 3" descr="Immagine che contiene screenshot&#10;&#10;Descrizione generata automaticamente"/>
+            <wp:cNvGraphicFramePr>
+              <a:graphicFrameLocks xmlns:a="http://schemas.openxmlformats.org/drawingml/2006/main" noChangeAspect="1"/>
+            </wp:cNvGraphicFramePr>
+            <a:graphic xmlns:a="http://schemas.openxmlformats.org/drawingml/2006/main">
+              <a:graphicData uri="http://schemas.openxmlformats.org/drawingml/2006/picture">
+                <pic:pic xmlns:pic="http://schemas.openxmlformats.org/drawingml/2006/picture">
+                  <pic:nvPicPr>
+                    <pic:cNvPr id="3" name="AuthorityUX(section4).jpg"/>
+                    <pic:cNvPicPr/>
+                  </pic:nvPicPr>
+                  <pic:blipFill>
+                    <a:blip r:embed="rId11">
+                      <a:extLst>
+                        <a:ext uri="{28A0092B-C50C-407E-A947-70E740481C1C}">
+                          <a14:useLocalDpi xmlns:a14="http://schemas.microsoft.com/office/drawing/2010/main" val="0"/>
+                        </a:ext>
+                      </a:extLst>
+                    </a:blip>
+                    <a:stretch>
+                      <a:fillRect/>
+                    </a:stretch>
+                  </pic:blipFill>
+                  <pic:spPr>
+                    <a:xfrm>
+                      <a:off x="0" y="0"/>
+                      <a:ext cx="5228234" cy="5137269"/>
+                    </a:xfrm>
+                    <a:prstGeom prst="rect">
+                      <a:avLst/>
+                    </a:prstGeom>
+                  </pic:spPr>
+                </pic:pic>
+              </a:graphicData>
+            </a:graphic>
+          </wp:inline>
+        </w:drawing>
+      </w:r>
       <w:bookmarkEnd w:id="20"/>
+    </w:p>
+    <w:p>
+      <w:pPr>
+        <w:ind w:left="708"/>
+        <w:outlineLvl w:val="0"/>
+        <w:rPr>
+          <w:b/>
+          <w:bCs/>
+          <w:sz w:val="22"/>
+          <w:szCs w:val="22"/>
+          <w:lang w:val="en-US"/>
+        </w:rPr>
+      </w:pPr>
     </w:p>
     <w:p>
       <w:pPr>
@@ -7353,7 +7573,7 @@
       <w:bookmarkEnd w:id="27"/>
     </w:p>
     <w:sectPr>
-      <w:footerReference w:type="default" r:id="rId10"/>
+      <w:footerReference w:type="default" r:id="rId12"/>
       <w:pgSz w:w="11906" w:h="16838"/>
       <w:pgMar w:top="1417" w:right="1134" w:bottom="1134" w:left="1134" w:header="708" w:footer="708" w:gutter="0"/>
       <w:pgNumType w:start="0"/>
@@ -9205,7 +9425,7 @@
     <w:charset w:val="00"/>
     <w:family w:val="swiss"/>
     <w:pitch w:val="variable"/>
-    <w:sig w:usb0="E4002EFF" w:usb1="C000247B" w:usb2="00000009" w:usb3="00000000" w:csb0="000001FF" w:csb1="00000000"/>
+    <w:sig w:usb0="E0002EFF" w:usb1="C000247B" w:usb2="00000009" w:usb3="00000000" w:csb0="000001FF" w:csb1="00000000"/>
   </w:font>
   <w:font w:name="Times New Roman">
     <w:panose1 w:val="02020603050405020304"/>
@@ -9240,7 +9460,7 @@
     <w:charset w:val="00"/>
     <w:family w:val="swiss"/>
     <w:pitch w:val="variable"/>
-    <w:sig w:usb0="E4002EFF" w:usb1="C000247B" w:usb2="00000009" w:usb3="00000000" w:csb0="000001FF" w:csb1="00000000"/>
+    <w:sig w:usb0="E0002AFF" w:usb1="C000247B" w:usb2="00000009" w:usb3="00000000" w:csb0="000001FF" w:csb1="00000000"/>
   </w:font>
   <w:font w:name="Segoe UI">
     <w:panose1 w:val="020B0502040204020203"/>
@@ -9276,6 +9496,7 @@
     <w:rsid w:val="00A93EBA"/>
     <w:rsid w:val="00CB0165"/>
     <w:rsid w:val="00DE1931"/>
+    <w:rsid w:val="00F740EB"/>
   </w:rsids>
   <m:mathPr>
     <m:mathFont m:val="Cambria Math"/>
@@ -10042,7 +10263,7 @@
 </file>
 
 <file path=customXml/itemProps1.xml><?xml version="1.0" encoding="utf-8"?>
-<ds:datastoreItem xmlns:ds="http://schemas.openxmlformats.org/officeDocument/2006/customXml" ds:itemID="{AD10395F-8AB8-4F57-8B0B-857294EA86D3}">
+<ds:datastoreItem xmlns:ds="http://schemas.openxmlformats.org/officeDocument/2006/customXml" ds:itemID="{D46EB4A9-6474-40A1-A529-2CFCF982456D}">
   <ds:schemaRefs>
     <ds:schemaRef ds:uri="http://schemas.openxmlformats.org/officeDocument/2006/bibliography"/>
   </ds:schemaRefs>

</xml_diff>